<commit_message>
ensuring updates for use on other devices
</commit_message>
<xml_diff>
--- a/CV/tbrier_cv.docx
+++ b/CV/tbrier_cv.docx
@@ -446,7 +446,23 @@
           <w:i/>
           <w:iCs/>
         </w:rPr>
-        <w:t>Book chapter for Royal Society of Chemistry. Submitted.</w:t>
+        <w:t xml:space="preserve">Book chapter for Royal Society of Chemistry. </w:t>
+      </w:r>
+      <w:r>
+        <w:rPr>
+          <w:rFonts w:eastAsia="Times New Roman" w:cs="Times New Roman"/>
+          <w:i/>
+          <w:iCs/>
+        </w:rPr>
+        <w:t>In press</w:t>
+      </w:r>
+      <w:r>
+        <w:rPr>
+          <w:rFonts w:eastAsia="Times New Roman" w:cs="Times New Roman"/>
+          <w:i/>
+          <w:iCs/>
+        </w:rPr>
+        <w:t>.</w:t>
       </w:r>
     </w:p>
     <w:p>

</xml_diff>

<commit_message>
updating resumse, adding coverletter dir and template file, and add dir for applications
</commit_message>
<xml_diff>
--- a/CV/tbrier_cv.docx
+++ b/CV/tbrier_cv.docx
@@ -446,23 +446,7 @@
           <w:i/>
           <w:iCs/>
         </w:rPr>
-        <w:t xml:space="preserve">Book chapter for Royal Society of Chemistry. </w:t>
-      </w:r>
-      <w:r>
-        <w:rPr>
-          <w:rFonts w:eastAsia="Times New Roman" w:cs="Times New Roman"/>
-          <w:i/>
-          <w:iCs/>
-        </w:rPr>
-        <w:t>In press</w:t>
-      </w:r>
-      <w:r>
-        <w:rPr>
-          <w:rFonts w:eastAsia="Times New Roman" w:cs="Times New Roman"/>
-          <w:i/>
-          <w:iCs/>
-        </w:rPr>
-        <w:t>.</w:t>
+        <w:t>Book chapter for Royal Society of Chemistry. In press.</w:t>
       </w:r>
     </w:p>
     <w:p>
@@ -1040,14 +1024,6 @@
           <w:szCs w:val="36"/>
         </w:rPr>
       </w:pPr>
-      <w:r>
-        <w:rPr>
-          <w:color w:val="000000" w:themeColor="text1"/>
-          <w:sz w:val="36"/>
-          <w:szCs w:val="36"/>
-        </w:rPr>
-        <w:t xml:space="preserve"> </w:t>
-      </w:r>
       <w:r>
         <w:rPr>
           <w:color w:val="000000" w:themeColor="text1"/>

</xml_diff>